<commit_message>
easy-bootstrap框架 version:2.0 1.使用LESS处理样式 2.修改样式为kendoui外观
</commit_message>
<xml_diff>
--- a/document/easybootstrap.docx
+++ b/document/easybootstrap.docx
@@ -45,145 +45,6 @@
           <w:rFonts w:hint="eastAsia"/>
         </w:rPr>
         <w:t>初始化</w:t>
-      </w:r>
-    </w:p>
-    <w:p>
-      <w:pPr>
-        <w:ind w:firstLineChars="202" w:firstLine="424"/>
-      </w:pPr>
-      <w:r>
-        <w:rPr>
-          <w:rFonts w:hint="eastAsia"/>
-        </w:rPr>
-        <w:t>初始化方式</w:t>
-      </w:r>
-      <w:proofErr w:type="gramStart"/>
-      <w:r>
-        <w:rPr>
-          <w:rFonts w:hint="eastAsia"/>
-        </w:rPr>
-        <w:t>一</w:t>
-      </w:r>
-      <w:proofErr w:type="gramEnd"/>
-      <w:r>
-        <w:rPr>
-          <w:rFonts w:hint="eastAsia"/>
-        </w:rPr>
-        <w:t>：</w:t>
-      </w:r>
-    </w:p>
-    <w:p>
-      <w:pPr>
-        <w:ind w:firstLineChars="202" w:firstLine="424"/>
-        <w:jc w:val="left"/>
-      </w:pPr>
-      <w:r>
-        <w:rPr>
-          <w:rFonts w:hint="eastAsia"/>
-        </w:rPr>
-        <w:t>&lt;table class=</w:t>
-      </w:r>
-      <w:proofErr w:type="gramStart"/>
-      <w:r>
-        <w:t>”</w:t>
-      </w:r>
-      <w:proofErr w:type="spellStart"/>
-      <w:proofErr w:type="gramEnd"/>
-      <w:r>
-        <w:rPr>
-          <w:rFonts w:hint="eastAsia"/>
-        </w:rPr>
-        <w:t>datagrid</w:t>
-      </w:r>
-      <w:proofErr w:type="spellEnd"/>
-      <w:proofErr w:type="gramStart"/>
-      <w:r>
-        <w:t>”</w:t>
-      </w:r>
-      <w:proofErr w:type="gramEnd"/>
-      <w:r>
-        <w:rPr>
-          <w:rFonts w:hint="eastAsia"/>
-        </w:rPr>
-        <w:t xml:space="preserve"> </w:t>
-      </w:r>
-      <w:r>
-        <w:t>data-options</w:t>
-      </w:r>
-      <w:r>
-        <w:rPr>
-          <w:rFonts w:hint="eastAsia"/>
-        </w:rPr>
-        <w:t>=</w:t>
-      </w:r>
-      <w:proofErr w:type="gramStart"/>
-      <w:r>
-        <w:t>”</w:t>
-      </w:r>
-      <w:proofErr w:type="gramEnd"/>
-      <w:r>
-        <w:t xml:space="preserve"> </w:t>
-      </w:r>
-      <w:r>
-        <w:t>title:'</w:t>
-      </w:r>
-      <w:r>
-        <w:rPr>
-          <w:rFonts w:hint="eastAsia"/>
-        </w:rPr>
-        <w:t>数据表格</w:t>
-      </w:r>
-      <w:r>
-        <w:t>',url:'/demo/</w:t>
-      </w:r>
-      <w:r>
-        <w:rPr>
-          <w:rFonts w:hint="eastAsia"/>
-        </w:rPr>
-        <w:t>datagrid</w:t>
-      </w:r>
-      <w:r>
-        <w:t>?'</w:t>
-      </w:r>
-      <w:proofErr w:type="gramStart"/>
-      <w:r>
-        <w:t>,toolbar:toolbar</w:t>
-      </w:r>
-      <w:r>
-        <w:rPr>
-          <w:rFonts w:hint="eastAsia"/>
-        </w:rPr>
-        <w:t>,</w:t>
-      </w:r>
-      <w:r>
-        <w:t>onDblClickRo</w:t>
-      </w:r>
-      <w:r>
-        <w:rPr>
-          <w:rFonts w:hint="eastAsia"/>
-        </w:rPr>
-        <w:t>w:callback</w:t>
-      </w:r>
-      <w:proofErr w:type="gramEnd"/>
-      <w:r>
-        <w:t>”</w:t>
-      </w:r>
-      <w:r>
-        <w:rPr>
-          <w:rFonts w:hint="eastAsia"/>
-        </w:rPr>
-        <w:t>/&gt;</w:t>
-      </w:r>
-    </w:p>
-    <w:p>
-      <w:pPr>
-        <w:ind w:firstLineChars="202" w:firstLine="424"/>
-      </w:pPr>
-      <w:r>
-        <w:rPr>
-          <w:rFonts w:hint="eastAsia"/>
-        </w:rPr>
-        <w:t>初始化方式二：</w:t>
       </w:r>
     </w:p>
     <w:p>
@@ -1067,6 +928,8 @@
             <w:r>
               <w:t>getMulSelected</w:t>
             </w:r>
+            <w:bookmarkStart w:id="0" w:name="_GoBack"/>
+            <w:bookmarkEnd w:id="0"/>
             <w:proofErr w:type="spellEnd"/>
           </w:p>
         </w:tc>
@@ -1218,7 +1081,6 @@
         <w:rPr>
           <w:rFonts w:hint="eastAsia"/>
         </w:rPr>
-        <w:lastRenderedPageBreak/>
         <w:t xml:space="preserve">1.3 </w:t>
       </w:r>
       <w:r>
@@ -1375,6 +1237,7 @@
               <w:rPr>
                 <w:rFonts w:hint="eastAsia"/>
               </w:rPr>
+              <w:lastRenderedPageBreak/>
               <w:t>url</w:t>
             </w:r>
             <w:proofErr w:type="spellEnd"/>
@@ -2145,7 +2008,6 @@
         <w:jc w:val="left"/>
       </w:pPr>
       <w:r>
-        <w:lastRenderedPageBreak/>
         <w:tab/>
       </w:r>
       <w:r>
@@ -2302,6 +2164,7 @@
         <w:jc w:val="left"/>
       </w:pPr>
       <w:r>
+        <w:lastRenderedPageBreak/>
         <w:tab/>
         <w:t>}]</w:t>
       </w:r>
@@ -3210,7 +3073,6 @@
           <w:sz w:val="28"/>
           <w:szCs w:val="28"/>
         </w:rPr>
-        <w:lastRenderedPageBreak/>
         <w:t xml:space="preserve">3 </w:t>
       </w:r>
       <w:proofErr w:type="spellStart"/>
@@ -3370,6 +3232,7 @@
         <w:rPr>
           <w:rFonts w:hint="eastAsia"/>
         </w:rPr>
+        <w:lastRenderedPageBreak/>
         <w:t>初始化方式二：</w:t>
       </w:r>
     </w:p>
@@ -4488,7 +4351,6 @@
               <w:rPr>
                 <w:rFonts w:hint="eastAsia"/>
               </w:rPr>
-              <w:lastRenderedPageBreak/>
               <w:t>title</w:t>
             </w:r>
           </w:p>
@@ -4765,6 +4627,7 @@
               <w:rPr>
                 <w:rFonts w:hint="eastAsia"/>
               </w:rPr>
+              <w:lastRenderedPageBreak/>
               <w:t>asyncUrl</w:t>
             </w:r>
             <w:proofErr w:type="spellEnd"/>
@@ -4984,23 +4847,7 @@
           <w:sz w:val="28"/>
           <w:szCs w:val="28"/>
         </w:rPr>
-        <w:t>4</w:t>
-      </w:r>
-      <w:r>
-        <w:rPr>
-          <w:rFonts w:hint="eastAsia"/>
-          <w:sz w:val="28"/>
-          <w:szCs w:val="28"/>
-        </w:rPr>
-        <w:t xml:space="preserve"> </w:t>
-      </w:r>
-      <w:r>
-        <w:rPr>
-          <w:rFonts w:hint="eastAsia"/>
-          <w:sz w:val="28"/>
-          <w:szCs w:val="28"/>
-        </w:rPr>
-        <w:t>input</w:t>
+        <w:t>4 input</w:t>
       </w:r>
     </w:p>
     <w:p>
@@ -5011,13 +4858,7 @@
         <w:rPr>
           <w:rFonts w:hint="eastAsia"/>
         </w:rPr>
-        <w:t>4</w:t>
-      </w:r>
-      <w:r>
-        <w:rPr>
-          <w:rFonts w:hint="eastAsia"/>
-        </w:rPr>
-        <w:t xml:space="preserve">.1 </w:t>
+        <w:t xml:space="preserve">4.1 </w:t>
       </w:r>
       <w:r>
         <w:rPr>
@@ -5055,9 +4896,6 @@
       <w:pPr>
         <w:ind w:firstLineChars="202" w:firstLine="424"/>
         <w:jc w:val="left"/>
-        <w:rPr>
-          <w:rFonts w:hint="eastAsia"/>
-        </w:rPr>
       </w:pPr>
       <w:r>
         <w:rPr>
@@ -5149,9 +4987,6 @@
       <w:pPr>
         <w:ind w:firstLineChars="202" w:firstLine="424"/>
         <w:jc w:val="left"/>
-        <w:rPr>
-          <w:rFonts w:hint="eastAsia"/>
-        </w:rPr>
       </w:pPr>
       <w:r>
         <w:rPr>
@@ -5184,9 +5019,6 @@
       <w:pPr>
         <w:ind w:firstLineChars="202" w:firstLine="424"/>
         <w:jc w:val="left"/>
-        <w:rPr>
-          <w:rFonts w:hint="eastAsia"/>
-        </w:rPr>
       </w:pPr>
       <w:r>
         <w:rPr>
@@ -5262,9 +5094,6 @@
       <w:pPr>
         <w:ind w:firstLineChars="202" w:firstLine="424"/>
         <w:jc w:val="left"/>
-        <w:rPr>
-          <w:rFonts w:hint="eastAsia"/>
-        </w:rPr>
       </w:pPr>
       <w:r>
         <w:rPr>
@@ -5308,9 +5137,6 @@
       <w:pPr>
         <w:ind w:firstLineChars="202" w:firstLine="424"/>
         <w:jc w:val="left"/>
-        <w:rPr>
-          <w:rFonts w:hint="eastAsia"/>
-        </w:rPr>
       </w:pPr>
       <w:r>
         <w:rPr>
@@ -5358,9 +5184,6 @@
       <w:pPr>
         <w:ind w:left="416" w:firstLineChars="202" w:firstLine="424"/>
         <w:jc w:val="left"/>
-        <w:rPr>
-          <w:rFonts w:hint="eastAsia"/>
-        </w:rPr>
       </w:pPr>
       <w:r>
         <w:rPr>
@@ -5373,9 +5196,6 @@
       <w:pPr>
         <w:ind w:firstLineChars="202" w:firstLine="424"/>
         <w:jc w:val="left"/>
-        <w:rPr>
-          <w:rFonts w:hint="eastAsia"/>
-        </w:rPr>
       </w:pPr>
       <w:r>
         <w:rPr>
@@ -5760,7 +5580,6 @@
               <w:rPr>
                 <w:rFonts w:hint="eastAsia"/>
               </w:rPr>
-              <w:lastRenderedPageBreak/>
               <w:t>clearValue</w:t>
             </w:r>
             <w:proofErr w:type="spellEnd"/>
@@ -6056,6 +5875,7 @@
           </w:tcPr>
           <w:p>
             <w:r>
+              <w:lastRenderedPageBreak/>
               <w:t>H</w:t>
             </w:r>
             <w:r>
@@ -6218,11 +6038,6 @@
             <w:tcW w:w="2172" w:type="dxa"/>
           </w:tcPr>
           <w:p>
-            <w:pPr>
-              <w:rPr>
-                <w:rFonts w:hint="eastAsia"/>
-              </w:rPr>
-            </w:pPr>
             <w:proofErr w:type="spellStart"/>
             <w:r>
               <w:rPr>
@@ -6351,11 +6166,6 @@
             <w:tcW w:w="6441" w:type="dxa"/>
           </w:tcPr>
           <w:p>
-            <w:pPr>
-              <w:rPr>
-                <w:rFonts w:hint="eastAsia"/>
-              </w:rPr>
-            </w:pPr>
             <w:r>
               <w:rPr>
                 <w:rFonts w:hint="eastAsia"/>
@@ -6389,22 +6199,11 @@
             <w:tcW w:w="6441" w:type="dxa"/>
           </w:tcPr>
           <w:p>
-            <w:pPr>
-              <w:rPr>
-                <w:rFonts w:hint="eastAsia"/>
-              </w:rPr>
-            </w:pPr>
-            <w:r>
-              <w:rPr>
-                <w:rFonts w:hint="eastAsia"/>
-              </w:rPr>
-              <w:t>鼠标左键按下事件的</w:t>
-            </w:r>
-            <w:r>
-              <w:rPr>
-                <w:rFonts w:hint="eastAsia"/>
-              </w:rPr>
-              <w:t>回调方法</w:t>
+            <w:r>
+              <w:rPr>
+                <w:rFonts w:hint="eastAsia"/>
+              </w:rPr>
+              <w:t>鼠标左键按下事件的回调方法</w:t>
             </w:r>
           </w:p>
         </w:tc>
@@ -6433,11 +6232,6 @@
             <w:tcW w:w="6441" w:type="dxa"/>
           </w:tcPr>
           <w:p>
-            <w:pPr>
-              <w:rPr>
-                <w:rFonts w:hint="eastAsia"/>
-              </w:rPr>
-            </w:pPr>
             <w:r>
               <w:rPr>
                 <w:rFonts w:hint="eastAsia"/>
@@ -6471,11 +6265,6 @@
             <w:tcW w:w="6441" w:type="dxa"/>
           </w:tcPr>
           <w:p>
-            <w:pPr>
-              <w:rPr>
-                <w:rFonts w:hint="eastAsia"/>
-              </w:rPr>
-            </w:pPr>
             <w:r>
               <w:rPr>
                 <w:rFonts w:hint="eastAsia"/>
@@ -6509,11 +6298,6 @@
             <w:tcW w:w="6441" w:type="dxa"/>
           </w:tcPr>
           <w:p>
-            <w:pPr>
-              <w:rPr>
-                <w:rFonts w:hint="eastAsia"/>
-              </w:rPr>
-            </w:pPr>
             <w:r>
               <w:t>I</w:t>
             </w:r>
@@ -6564,11 +6348,6 @@
             <w:tcW w:w="6441" w:type="dxa"/>
           </w:tcPr>
           <w:p>
-            <w:pPr>
-              <w:rPr>
-                <w:rFonts w:hint="eastAsia"/>
-              </w:rPr>
-            </w:pPr>
             <w:r>
               <w:t>I</w:t>
             </w:r>
@@ -6619,11 +6398,6 @@
             <w:tcW w:w="6441" w:type="dxa"/>
           </w:tcPr>
           <w:p>
-            <w:pPr>
-              <w:rPr>
-                <w:rFonts w:hint="eastAsia"/>
-              </w:rPr>
-            </w:pPr>
             <w:r>
               <w:rPr>
                 <w:rFonts w:hint="eastAsia"/>
@@ -6642,11 +6416,6 @@
             <w:tcW w:w="2172" w:type="dxa"/>
           </w:tcPr>
           <w:p>
-            <w:pPr>
-              <w:rPr>
-                <w:rFonts w:hint="eastAsia"/>
-              </w:rPr>
-            </w:pPr>
             <w:proofErr w:type="spellStart"/>
             <w:r>
               <w:rPr>
@@ -6662,11 +6431,6 @@
             <w:tcW w:w="6441" w:type="dxa"/>
           </w:tcPr>
           <w:p>
-            <w:pPr>
-              <w:rPr>
-                <w:rFonts w:hint="eastAsia"/>
-              </w:rPr>
-            </w:pPr>
             <w:r>
               <w:rPr>
                 <w:rFonts w:hint="eastAsia"/>
@@ -6685,11 +6449,6 @@
             <w:tcW w:w="2172" w:type="dxa"/>
           </w:tcPr>
           <w:p>
-            <w:pPr>
-              <w:rPr>
-                <w:rFonts w:hint="eastAsia"/>
-              </w:rPr>
-            </w:pPr>
             <w:proofErr w:type="spellStart"/>
             <w:r>
               <w:rPr>
@@ -6705,11 +6464,6 @@
             <w:tcW w:w="6441" w:type="dxa"/>
           </w:tcPr>
           <w:p>
-            <w:pPr>
-              <w:rPr>
-                <w:rFonts w:hint="eastAsia"/>
-              </w:rPr>
-            </w:pPr>
             <w:r>
               <w:rPr>
                 <w:rFonts w:hint="eastAsia"/>
@@ -6728,11 +6482,6 @@
             <w:tcW w:w="2172" w:type="dxa"/>
           </w:tcPr>
           <w:p>
-            <w:pPr>
-              <w:rPr>
-                <w:rFonts w:hint="eastAsia"/>
-              </w:rPr>
-            </w:pPr>
             <w:proofErr w:type="spellStart"/>
             <w:r>
               <w:rPr>
@@ -6748,11 +6497,6 @@
             <w:tcW w:w="6441" w:type="dxa"/>
           </w:tcPr>
           <w:p>
-            <w:pPr>
-              <w:rPr>
-                <w:rFonts w:hint="eastAsia"/>
-              </w:rPr>
-            </w:pPr>
             <w:r>
               <w:t>I</w:t>
             </w:r>
@@ -6772,13 +6516,7 @@
         </w:tc>
       </w:tr>
     </w:tbl>
-    <w:p>
-      <w:pPr>
-        <w:rPr>
-          <w:rFonts w:hint="eastAsia"/>
-        </w:rPr>
-      </w:pPr>
-    </w:p>
+    <w:p/>
     <w:p>
       <w:pPr>
         <w:pStyle w:val="3"/>
@@ -6833,9 +6571,6 @@
     <w:p>
       <w:pPr>
         <w:ind w:firstLineChars="202" w:firstLine="424"/>
-        <w:rPr>
-          <w:rFonts w:hint="eastAsia"/>
-        </w:rPr>
       </w:pPr>
       <w:r>
         <w:rPr>
@@ -6856,176 +6591,6 @@
           <w:rFonts w:hint="eastAsia"/>
         </w:rPr>
         <w:t>：</w:t>
-      </w:r>
-    </w:p>
-    <w:p>
-      <w:pPr>
-        <w:ind w:firstLineChars="202" w:firstLine="424"/>
-        <w:jc w:val="left"/>
-        <w:rPr>
-          <w:rFonts w:hint="eastAsia"/>
-        </w:rPr>
-      </w:pPr>
-      <w:r>
-        <w:rPr>
-          <w:rFonts w:hint="eastAsia"/>
-        </w:rPr>
-        <w:lastRenderedPageBreak/>
-        <w:t>&lt;select name="select01" id="select01"</w:t>
-      </w:r>
-      <w:r>
-        <w:rPr>
-          <w:rFonts w:hint="eastAsia"/>
-          <w:color w:val="FF0000"/>
-        </w:rPr>
-        <w:t xml:space="preserve"> class="</w:t>
-      </w:r>
-      <w:proofErr w:type="spellStart"/>
-      <w:r>
-        <w:rPr>
-          <w:rFonts w:hint="eastAsia"/>
-          <w:color w:val="FF0000"/>
-        </w:rPr>
-        <w:t>eb_selectBox</w:t>
-      </w:r>
-      <w:proofErr w:type="spellEnd"/>
-      <w:r>
-        <w:rPr>
-          <w:rFonts w:hint="eastAsia"/>
-          <w:color w:val="FF0000"/>
-        </w:rPr>
-        <w:t>"</w:t>
-      </w:r>
-      <w:r>
-        <w:rPr>
-          <w:rFonts w:hint="eastAsia"/>
-        </w:rPr>
-        <w:t xml:space="preserve"> title="</w:t>
-      </w:r>
-      <w:r>
-        <w:rPr>
-          <w:rFonts w:hint="eastAsia"/>
-        </w:rPr>
-        <w:t>单项选择框</w:t>
-      </w:r>
-      <w:r>
-        <w:rPr>
-          <w:rFonts w:hint="eastAsia"/>
-        </w:rPr>
-        <w:t>1" data-options="required:</w:t>
-      </w:r>
-      <w:proofErr w:type="gramStart"/>
-      <w:r>
-        <w:rPr>
-          <w:rFonts w:hint="eastAsia"/>
-        </w:rPr>
-        <w:t>true,</w:t>
-      </w:r>
-      <w:proofErr w:type="gramEnd"/>
-      <w:r>
-        <w:rPr>
-          <w:rFonts w:hint="eastAsia"/>
-        </w:rPr>
-        <w:t>defaultVal:'option03'"&gt;</w:t>
-      </w:r>
-    </w:p>
-    <w:p>
-      <w:pPr>
-        <w:ind w:firstLineChars="202" w:firstLine="424"/>
-        <w:jc w:val="left"/>
-        <w:rPr>
-          <w:rFonts w:hint="eastAsia"/>
-        </w:rPr>
-      </w:pPr>
-      <w:r>
-        <w:rPr>
-          <w:rFonts w:hint="eastAsia"/>
-        </w:rPr>
-        <w:tab/>
-      </w:r>
-      <w:r>
-        <w:rPr>
-          <w:rFonts w:hint="eastAsia"/>
-        </w:rPr>
-        <w:t>&lt;option value="option01"&gt;</w:t>
-      </w:r>
-      <w:r>
-        <w:rPr>
-          <w:rFonts w:hint="eastAsia"/>
-        </w:rPr>
-        <w:t>选项</w:t>
-      </w:r>
-      <w:r>
-        <w:rPr>
-          <w:rFonts w:hint="eastAsia"/>
-        </w:rPr>
-        <w:t>01&lt;/option&gt;</w:t>
-      </w:r>
-    </w:p>
-    <w:p>
-      <w:pPr>
-        <w:ind w:firstLineChars="202" w:firstLine="424"/>
-        <w:jc w:val="left"/>
-        <w:rPr>
-          <w:rFonts w:hint="eastAsia"/>
-        </w:rPr>
-      </w:pPr>
-      <w:r>
-        <w:rPr>
-          <w:rFonts w:hint="eastAsia"/>
-        </w:rPr>
-        <w:tab/>
-      </w:r>
-      <w:r>
-        <w:rPr>
-          <w:rFonts w:hint="eastAsia"/>
-        </w:rPr>
-        <w:t>&lt;option value="option02"&gt;</w:t>
-      </w:r>
-      <w:r>
-        <w:rPr>
-          <w:rFonts w:hint="eastAsia"/>
-        </w:rPr>
-        <w:t>选项</w:t>
-      </w:r>
-      <w:r>
-        <w:rPr>
-          <w:rFonts w:hint="eastAsia"/>
-        </w:rPr>
-        <w:t>02&lt;/option&gt;</w:t>
-      </w:r>
-    </w:p>
-    <w:p>
-      <w:pPr>
-        <w:ind w:firstLineChars="202" w:firstLine="424"/>
-        <w:jc w:val="left"/>
-        <w:rPr>
-          <w:rFonts w:hint="eastAsia"/>
-        </w:rPr>
-      </w:pPr>
-      <w:r>
-        <w:rPr>
-          <w:rFonts w:hint="eastAsia"/>
-        </w:rPr>
-        <w:tab/>
-      </w:r>
-      <w:r>
-        <w:rPr>
-          <w:rFonts w:hint="eastAsia"/>
-        </w:rPr>
-        <w:t>&lt;option value="option03"&gt;</w:t>
-      </w:r>
-      <w:r>
-        <w:rPr>
-          <w:rFonts w:hint="eastAsia"/>
-        </w:rPr>
-        <w:t>选项</w:t>
-      </w:r>
-      <w:r>
-        <w:rPr>
-          <w:rFonts w:hint="eastAsia"/>
-        </w:rPr>
-        <w:t>03&lt;/option&gt;</w:t>
       </w:r>
     </w:p>
     <w:p>
@@ -7034,6 +6599,163 @@
         <w:jc w:val="left"/>
       </w:pPr>
       <w:r>
+        <w:rPr>
+          <w:rFonts w:hint="eastAsia"/>
+        </w:rPr>
+        <w:t>&lt;select name="select01" id="select01"</w:t>
+      </w:r>
+      <w:r>
+        <w:rPr>
+          <w:rFonts w:hint="eastAsia"/>
+          <w:color w:val="FF0000"/>
+        </w:rPr>
+        <w:t xml:space="preserve"> class="</w:t>
+      </w:r>
+      <w:proofErr w:type="spellStart"/>
+      <w:r>
+        <w:rPr>
+          <w:rFonts w:hint="eastAsia"/>
+          <w:color w:val="FF0000"/>
+        </w:rPr>
+        <w:t>eb_selectBox</w:t>
+      </w:r>
+      <w:proofErr w:type="spellEnd"/>
+      <w:r>
+        <w:rPr>
+          <w:rFonts w:hint="eastAsia"/>
+          <w:color w:val="FF0000"/>
+        </w:rPr>
+        <w:t>"</w:t>
+      </w:r>
+      <w:r>
+        <w:rPr>
+          <w:rFonts w:hint="eastAsia"/>
+        </w:rPr>
+        <w:t xml:space="preserve"> title="</w:t>
+      </w:r>
+      <w:r>
+        <w:rPr>
+          <w:rFonts w:hint="eastAsia"/>
+        </w:rPr>
+        <w:t>单项选择框</w:t>
+      </w:r>
+      <w:r>
+        <w:rPr>
+          <w:rFonts w:hint="eastAsia"/>
+        </w:rPr>
+        <w:t>1" data-options="required:</w:t>
+      </w:r>
+      <w:proofErr w:type="gramStart"/>
+      <w:r>
+        <w:rPr>
+          <w:rFonts w:hint="eastAsia"/>
+        </w:rPr>
+        <w:t>true,</w:t>
+      </w:r>
+      <w:proofErr w:type="gramEnd"/>
+      <w:r>
+        <w:rPr>
+          <w:rFonts w:hint="eastAsia"/>
+        </w:rPr>
+        <w:t>defaultVal:'option03'"&gt;</w:t>
+      </w:r>
+    </w:p>
+    <w:p>
+      <w:pPr>
+        <w:ind w:firstLineChars="202" w:firstLine="424"/>
+        <w:jc w:val="left"/>
+      </w:pPr>
+      <w:r>
+        <w:rPr>
+          <w:rFonts w:hint="eastAsia"/>
+        </w:rPr>
+        <w:tab/>
+      </w:r>
+      <w:r>
+        <w:rPr>
+          <w:rFonts w:hint="eastAsia"/>
+        </w:rPr>
+        <w:t>&lt;option value="option01"&gt;</w:t>
+      </w:r>
+      <w:r>
+        <w:rPr>
+          <w:rFonts w:hint="eastAsia"/>
+        </w:rPr>
+        <w:t>选项</w:t>
+      </w:r>
+      <w:r>
+        <w:rPr>
+          <w:rFonts w:hint="eastAsia"/>
+        </w:rPr>
+        <w:t>01&lt;/option&gt;</w:t>
+      </w:r>
+    </w:p>
+    <w:p>
+      <w:pPr>
+        <w:ind w:firstLineChars="202" w:firstLine="424"/>
+        <w:jc w:val="left"/>
+      </w:pPr>
+      <w:r>
+        <w:rPr>
+          <w:rFonts w:hint="eastAsia"/>
+        </w:rPr>
+        <w:tab/>
+      </w:r>
+      <w:r>
+        <w:rPr>
+          <w:rFonts w:hint="eastAsia"/>
+        </w:rPr>
+        <w:t>&lt;option value="option02"&gt;</w:t>
+      </w:r>
+      <w:r>
+        <w:rPr>
+          <w:rFonts w:hint="eastAsia"/>
+        </w:rPr>
+        <w:t>选项</w:t>
+      </w:r>
+      <w:r>
+        <w:rPr>
+          <w:rFonts w:hint="eastAsia"/>
+        </w:rPr>
+        <w:t>02&lt;/option&gt;</w:t>
+      </w:r>
+    </w:p>
+    <w:p>
+      <w:pPr>
+        <w:ind w:firstLineChars="202" w:firstLine="424"/>
+        <w:jc w:val="left"/>
+      </w:pPr>
+      <w:r>
+        <w:rPr>
+          <w:rFonts w:hint="eastAsia"/>
+        </w:rPr>
+        <w:tab/>
+      </w:r>
+      <w:r>
+        <w:rPr>
+          <w:rFonts w:hint="eastAsia"/>
+        </w:rPr>
+        <w:t>&lt;option value="option03"&gt;</w:t>
+      </w:r>
+      <w:r>
+        <w:rPr>
+          <w:rFonts w:hint="eastAsia"/>
+        </w:rPr>
+        <w:t>选项</w:t>
+      </w:r>
+      <w:r>
+        <w:rPr>
+          <w:rFonts w:hint="eastAsia"/>
+        </w:rPr>
+        <w:t>03&lt;/option&gt;</w:t>
+      </w:r>
+    </w:p>
+    <w:p>
+      <w:pPr>
+        <w:ind w:firstLineChars="202" w:firstLine="424"/>
+        <w:jc w:val="left"/>
+      </w:pPr>
+      <w:r>
         <w:t>&lt;/select&gt;</w:t>
       </w:r>
     </w:p>
@@ -7045,6 +6767,7 @@
         <w:rPr>
           <w:rFonts w:hint="eastAsia"/>
         </w:rPr>
+        <w:lastRenderedPageBreak/>
         <w:t>5</w:t>
       </w:r>
       <w:r>
@@ -7812,11 +7535,6 @@
             <w:tcW w:w="2172" w:type="dxa"/>
           </w:tcPr>
           <w:p>
-            <w:pPr>
-              <w:rPr>
-                <w:rFonts w:hint="eastAsia"/>
-              </w:rPr>
-            </w:pPr>
             <w:proofErr w:type="spellStart"/>
             <w:r>
               <w:rPr>
@@ -7831,13 +7549,7 @@
           <w:tcPr>
             <w:tcW w:w="1344" w:type="dxa"/>
           </w:tcPr>
-          <w:p>
-            <w:pPr>
-              <w:rPr>
-                <w:rFonts w:hint="eastAsia"/>
-              </w:rPr>
-            </w:pPr>
-          </w:p>
+          <w:p/>
         </w:tc>
         <w:tc>
           <w:tcPr>
@@ -7950,11 +7662,6 @@
             <w:tcW w:w="6441" w:type="dxa"/>
           </w:tcPr>
           <w:p>
-            <w:pPr>
-              <w:rPr>
-                <w:rFonts w:hint="eastAsia"/>
-              </w:rPr>
-            </w:pPr>
             <w:r>
               <w:rPr>
                 <w:rFonts w:hint="eastAsia"/>
@@ -7988,11 +7695,6 @@
             <w:tcW w:w="6441" w:type="dxa"/>
           </w:tcPr>
           <w:p>
-            <w:pPr>
-              <w:rPr>
-                <w:rFonts w:hint="eastAsia"/>
-              </w:rPr>
-            </w:pPr>
             <w:r>
               <w:rPr>
                 <w:rFonts w:hint="eastAsia"/>
@@ -8019,15 +7721,7 @@
           <w:sz w:val="28"/>
           <w:szCs w:val="28"/>
         </w:rPr>
-        <w:t>6</w:t>
-      </w:r>
-      <w:r>
-        <w:rPr>
-          <w:rFonts w:hint="eastAsia"/>
-          <w:sz w:val="28"/>
-          <w:szCs w:val="28"/>
-        </w:rPr>
-        <w:t xml:space="preserve"> </w:t>
+        <w:t xml:space="preserve">6 </w:t>
       </w:r>
       <w:proofErr w:type="spellStart"/>
       <w:r>
@@ -8066,9 +7760,6 @@
     <w:p>
       <w:pPr>
         <w:ind w:firstLineChars="202" w:firstLine="424"/>
-        <w:rPr>
-          <w:rFonts w:hint="eastAsia"/>
-        </w:rPr>
       </w:pPr>
       <w:r>
         <w:rPr>
@@ -8094,17 +7785,14 @@
     <w:p>
       <w:pPr>
         <w:rPr>
-          <w:rFonts w:hint="eastAsia"/>
           <w:b/>
           <w:bCs/>
         </w:rPr>
       </w:pPr>
-      <w:bookmarkStart w:id="0" w:name="_GoBack"/>
-      <w:r>
-        <w:rPr>
-          <w:rFonts w:hint="eastAsia"/>
-        </w:rPr>
-        <w:lastRenderedPageBreak/>
+      <w:r>
+        <w:rPr>
+          <w:rFonts w:hint="eastAsia"/>
+        </w:rPr>
         <w:t>&lt;</w:t>
       </w:r>
       <w:proofErr w:type="spellStart"/>
@@ -8183,7 +7871,6 @@
         <w:t>onclickHandler:'showPopWin'"&gt;&lt;/textarea&gt;</w:t>
       </w:r>
     </w:p>
-    <w:bookmarkEnd w:id="0"/>
     <w:p>
       <w:pPr>
         <w:pStyle w:val="5"/>
@@ -8192,6 +7879,7 @@
         <w:rPr>
           <w:rFonts w:hint="eastAsia"/>
         </w:rPr>
+        <w:lastRenderedPageBreak/>
         <w:t>6</w:t>
       </w:r>
       <w:r>
@@ -8959,11 +8647,6 @@
             <w:tcW w:w="2172" w:type="dxa"/>
           </w:tcPr>
           <w:p>
-            <w:pPr>
-              <w:rPr>
-                <w:rFonts w:hint="eastAsia"/>
-              </w:rPr>
-            </w:pPr>
             <w:proofErr w:type="spellStart"/>
             <w:r>
               <w:rPr>
@@ -8978,24 +8661,13 @@
           <w:tcPr>
             <w:tcW w:w="1344" w:type="dxa"/>
           </w:tcPr>
-          <w:p>
-            <w:pPr>
-              <w:rPr>
-                <w:rFonts w:hint="eastAsia"/>
-              </w:rPr>
-            </w:pPr>
-          </w:p>
+          <w:p/>
         </w:tc>
         <w:tc>
           <w:tcPr>
             <w:tcW w:w="5026" w:type="dxa"/>
           </w:tcPr>
           <w:p>
-            <w:pPr>
-              <w:rPr>
-                <w:rFonts w:hint="eastAsia"/>
-              </w:rPr>
-            </w:pPr>
             <w:r>
               <w:rPr>
                 <w:rFonts w:hint="eastAsia"/>
@@ -9094,11 +8766,6 @@
             <w:tcW w:w="6441" w:type="dxa"/>
           </w:tcPr>
           <w:p>
-            <w:pPr>
-              <w:rPr>
-                <w:rFonts w:hint="eastAsia"/>
-              </w:rPr>
-            </w:pPr>
             <w:r>
               <w:rPr>
                 <w:rFonts w:hint="eastAsia"/>
@@ -9132,11 +8799,6 @@
             <w:tcW w:w="6441" w:type="dxa"/>
           </w:tcPr>
           <w:p>
-            <w:pPr>
-              <w:rPr>
-                <w:rFonts w:hint="eastAsia"/>
-              </w:rPr>
-            </w:pPr>
             <w:r>
               <w:rPr>
                 <w:rFonts w:hint="eastAsia"/>
@@ -9170,11 +8832,6 @@
             <w:tcW w:w="6441" w:type="dxa"/>
           </w:tcPr>
           <w:p>
-            <w:pPr>
-              <w:rPr>
-                <w:rFonts w:hint="eastAsia"/>
-              </w:rPr>
-            </w:pPr>
             <w:r>
               <w:rPr>
                 <w:rFonts w:hint="eastAsia"/>
@@ -9208,11 +8865,6 @@
             <w:tcW w:w="6441" w:type="dxa"/>
           </w:tcPr>
           <w:p>
-            <w:pPr>
-              <w:rPr>
-                <w:rFonts w:hint="eastAsia"/>
-              </w:rPr>
-            </w:pPr>
             <w:r>
               <w:rPr>
                 <w:rFonts w:hint="eastAsia"/>
@@ -9246,11 +8898,6 @@
             <w:tcW w:w="6441" w:type="dxa"/>
           </w:tcPr>
           <w:p>
-            <w:pPr>
-              <w:rPr>
-                <w:rFonts w:hint="eastAsia"/>
-              </w:rPr>
-            </w:pPr>
             <w:proofErr w:type="spellStart"/>
             <w:r>
               <w:rPr>
@@ -9300,11 +8947,6 @@
             <w:tcW w:w="6441" w:type="dxa"/>
           </w:tcPr>
           <w:p>
-            <w:pPr>
-              <w:rPr>
-                <w:rFonts w:hint="eastAsia"/>
-              </w:rPr>
-            </w:pPr>
             <w:proofErr w:type="spellStart"/>
             <w:r>
               <w:rPr>
@@ -9354,11 +8996,6 @@
             <w:tcW w:w="6441" w:type="dxa"/>
           </w:tcPr>
           <w:p>
-            <w:pPr>
-              <w:rPr>
-                <w:rFonts w:hint="eastAsia"/>
-              </w:rPr>
-            </w:pPr>
             <w:r>
               <w:rPr>
                 <w:rFonts w:hint="eastAsia"/>
@@ -9377,11 +9014,6 @@
             <w:tcW w:w="2172" w:type="dxa"/>
           </w:tcPr>
           <w:p>
-            <w:pPr>
-              <w:rPr>
-                <w:rFonts w:hint="eastAsia"/>
-              </w:rPr>
-            </w:pPr>
             <w:proofErr w:type="spellStart"/>
             <w:r>
               <w:rPr>
@@ -9397,11 +9029,6 @@
             <w:tcW w:w="6441" w:type="dxa"/>
           </w:tcPr>
           <w:p>
-            <w:pPr>
-              <w:rPr>
-                <w:rFonts w:hint="eastAsia"/>
-              </w:rPr>
-            </w:pPr>
             <w:r>
               <w:rPr>
                 <w:rFonts w:hint="eastAsia"/>
@@ -9420,11 +9047,6 @@
             <w:tcW w:w="2172" w:type="dxa"/>
           </w:tcPr>
           <w:p>
-            <w:pPr>
-              <w:rPr>
-                <w:rFonts w:hint="eastAsia"/>
-              </w:rPr>
-            </w:pPr>
             <w:proofErr w:type="spellStart"/>
             <w:r>
               <w:rPr>
@@ -9440,11 +9062,6 @@
             <w:tcW w:w="6441" w:type="dxa"/>
           </w:tcPr>
           <w:p>
-            <w:pPr>
-              <w:rPr>
-                <w:rFonts w:hint="eastAsia"/>
-              </w:rPr>
-            </w:pPr>
             <w:r>
               <w:rPr>
                 <w:rFonts w:hint="eastAsia"/>
@@ -9463,11 +9080,6 @@
             <w:tcW w:w="2172" w:type="dxa"/>
           </w:tcPr>
           <w:p>
-            <w:pPr>
-              <w:rPr>
-                <w:rFonts w:hint="eastAsia"/>
-              </w:rPr>
-            </w:pPr>
             <w:proofErr w:type="spellStart"/>
             <w:r>
               <w:rPr>
@@ -9483,11 +9095,6 @@
             <w:tcW w:w="6441" w:type="dxa"/>
           </w:tcPr>
           <w:p>
-            <w:pPr>
-              <w:rPr>
-                <w:rFonts w:hint="eastAsia"/>
-              </w:rPr>
-            </w:pPr>
             <w:proofErr w:type="spellStart"/>
             <w:r>
               <w:rPr>
@@ -9506,13 +9113,7 @@
         </w:tc>
       </w:tr>
     </w:tbl>
-    <w:p>
-      <w:pPr>
-        <w:rPr>
-          <w:rFonts w:hint="eastAsia"/>
-        </w:rPr>
-      </w:pPr>
-    </w:p>
+    <w:p/>
     <w:p>
       <w:pPr>
         <w:pStyle w:val="3"/>
@@ -9528,15 +9129,8 @@
           <w:sz w:val="28"/>
           <w:szCs w:val="28"/>
         </w:rPr>
-        <w:t>7</w:t>
-      </w:r>
-      <w:r>
-        <w:rPr>
-          <w:rFonts w:hint="eastAsia"/>
-          <w:sz w:val="28"/>
-          <w:szCs w:val="28"/>
-        </w:rPr>
-        <w:t xml:space="preserve"> </w:t>
+        <w:lastRenderedPageBreak/>
+        <w:t xml:space="preserve">7 </w:t>
       </w:r>
       <w:proofErr w:type="spellStart"/>
       <w:r>
@@ -9557,13 +9151,7 @@
         <w:rPr>
           <w:rFonts w:hint="eastAsia"/>
         </w:rPr>
-        <w:t>7</w:t>
-      </w:r>
-      <w:r>
-        <w:rPr>
-          <w:rFonts w:hint="eastAsia"/>
-        </w:rPr>
-        <w:t xml:space="preserve">.1 </w:t>
+        <w:t xml:space="preserve">7.1 </w:t>
       </w:r>
       <w:r>
         <w:rPr>
@@ -9573,54 +9161,48 @@
       </w:r>
     </w:p>
     <w:p>
+      <w:r>
+        <w:rPr>
+          <w:rFonts w:hint="eastAsia"/>
+        </w:rPr>
+        <w:t>初始化方式</w:t>
+      </w:r>
+      <w:proofErr w:type="gramStart"/>
+      <w:r>
+        <w:rPr>
+          <w:rFonts w:hint="eastAsia"/>
+        </w:rPr>
+        <w:t>一</w:t>
+      </w:r>
+      <w:proofErr w:type="gramEnd"/>
+      <w:r>
+        <w:rPr>
+          <w:rFonts w:hint="eastAsia"/>
+        </w:rPr>
+        <w:t>（</w:t>
+      </w:r>
+      <w:r>
+        <w:rPr>
+          <w:rFonts w:hint="eastAsia"/>
+        </w:rPr>
+        <w:t>include</w:t>
+      </w:r>
+      <w:r>
+        <w:rPr>
+          <w:rFonts w:hint="eastAsia"/>
+        </w:rPr>
+        <w:t>类弹出框）</w:t>
+      </w:r>
+      <w:r>
+        <w:rPr>
+          <w:rFonts w:hint="eastAsia"/>
+        </w:rPr>
+        <w:t>：</w:t>
+      </w:r>
+    </w:p>
+    <w:p>
       <w:pPr>
         <w:rPr>
-          <w:rFonts w:hint="eastAsia"/>
-        </w:rPr>
-      </w:pPr>
-      <w:r>
-        <w:rPr>
-          <w:rFonts w:hint="eastAsia"/>
-        </w:rPr>
-        <w:t>初始化方式</w:t>
-      </w:r>
-      <w:proofErr w:type="gramStart"/>
-      <w:r>
-        <w:rPr>
-          <w:rFonts w:hint="eastAsia"/>
-        </w:rPr>
-        <w:t>一</w:t>
-      </w:r>
-      <w:proofErr w:type="gramEnd"/>
-      <w:r>
-        <w:rPr>
-          <w:rFonts w:hint="eastAsia"/>
-        </w:rPr>
-        <w:t>（</w:t>
-      </w:r>
-      <w:r>
-        <w:rPr>
-          <w:rFonts w:hint="eastAsia"/>
-        </w:rPr>
-        <w:t>include</w:t>
-      </w:r>
-      <w:r>
-        <w:rPr>
-          <w:rFonts w:hint="eastAsia"/>
-        </w:rPr>
-        <w:t>类弹出框）</w:t>
-      </w:r>
-      <w:r>
-        <w:rPr>
-          <w:rFonts w:hint="eastAsia"/>
-        </w:rPr>
-        <w:t>：</w:t>
-      </w:r>
-    </w:p>
-    <w:p>
-      <w:pPr>
-        <w:rPr>
-          <w:rFonts w:hint="eastAsia"/>
           <w:b/>
           <w:bCs/>
         </w:rPr>
@@ -9686,11 +9268,6 @@
       </w:r>
     </w:p>
     <w:p>
-      <w:pPr>
-        <w:rPr>
-          <w:rFonts w:hint="eastAsia"/>
-        </w:rPr>
-      </w:pPr>
       <w:r>
         <w:rPr>
           <w:rFonts w:hint="eastAsia"/>
@@ -9745,11 +9322,6 @@
       </w:r>
     </w:p>
     <w:p>
-      <w:pPr>
-        <w:rPr>
-          <w:rFonts w:hint="eastAsia"/>
-        </w:rPr>
-      </w:pPr>
       <w:r>
         <w:rPr>
           <w:rFonts w:hint="eastAsia"/>
@@ -9811,11 +9383,6 @@
       </w:r>
     </w:p>
     <w:p>
-      <w:pPr>
-        <w:rPr>
-          <w:rFonts w:hint="eastAsia"/>
-        </w:rPr>
-      </w:pPr>
       <w:r>
         <w:rPr>
           <w:rFonts w:hint="eastAsia"/>
@@ -9877,11 +9444,6 @@
       </w:r>
     </w:p>
     <w:p>
-      <w:pPr>
-        <w:rPr>
-          <w:rFonts w:hint="eastAsia"/>
-        </w:rPr>
-      </w:pPr>
       <w:r>
         <w:tab/>
       </w:r>
@@ -9891,11 +9453,6 @@
       </w:r>
     </w:p>
     <w:p>
-      <w:pPr>
-        <w:rPr>
-          <w:rFonts w:hint="eastAsia"/>
-        </w:rPr>
-      </w:pPr>
       <w:r>
         <w:rPr>
           <w:rFonts w:hint="eastAsia"/>
@@ -9904,31 +9461,15 @@
       </w:r>
     </w:p>
     <w:p>
-      <w:pPr>
-        <w:rPr>
-          <w:rFonts w:hint="eastAsia"/>
-        </w:rPr>
-      </w:pPr>
-      <w:r>
-        <w:rPr>
-          <w:rFonts w:hint="eastAsia"/>
-        </w:rPr>
-        <w:tab/>
-      </w:r>
-    </w:p>
-    <w:p>
-      <w:pPr>
-        <w:rPr>
-          <w:rFonts w:hint="eastAsia"/>
-        </w:rPr>
-      </w:pPr>
-    </w:p>
-    <w:p>
-      <w:pPr>
-        <w:rPr>
-          <w:rFonts w:hint="eastAsia"/>
-        </w:rPr>
-      </w:pPr>
+      <w:r>
+        <w:rPr>
+          <w:rFonts w:hint="eastAsia"/>
+        </w:rPr>
+        <w:tab/>
+      </w:r>
+    </w:p>
+    <w:p/>
+    <w:p>
       <w:r>
         <w:rPr>
           <w:rFonts w:hint="eastAsia"/>
@@ -9951,11 +9492,6 @@
       </w:r>
     </w:p>
     <w:p>
-      <w:pPr>
-        <w:rPr>
-          <w:rFonts w:hint="eastAsia"/>
-        </w:rPr>
-      </w:pPr>
       <w:r>
         <w:rPr>
           <w:rFonts w:hint="eastAsia"/>
@@ -10051,7 +9587,6 @@
     <w:p>
       <w:pPr>
         <w:rPr>
-          <w:rFonts w:hint="eastAsia"/>
           <w:b/>
           <w:bCs/>
         </w:rPr>
@@ -10061,11 +9596,6 @@
       </w:r>
     </w:p>
     <w:p>
-      <w:pPr>
-        <w:rPr>
-          <w:rFonts w:hint="eastAsia"/>
-        </w:rPr>
-      </w:pPr>
       <w:r>
         <w:rPr>
           <w:rFonts w:hint="eastAsia"/>
@@ -10120,11 +9650,6 @@
       </w:r>
     </w:p>
     <w:p>
-      <w:pPr>
-        <w:rPr>
-          <w:rFonts w:hint="eastAsia"/>
-        </w:rPr>
-      </w:pPr>
       <w:r>
         <w:rPr>
           <w:rFonts w:hint="eastAsia"/>
@@ -10186,11 +9711,6 @@
       </w:r>
     </w:p>
     <w:p>
-      <w:pPr>
-        <w:rPr>
-          <w:rFonts w:hint="eastAsia"/>
-        </w:rPr>
-      </w:pPr>
       <w:r>
         <w:rPr>
           <w:rFonts w:hint="eastAsia"/>
@@ -10252,11 +9772,6 @@
       </w:r>
     </w:p>
     <w:p>
-      <w:pPr>
-        <w:rPr>
-          <w:rFonts w:hint="eastAsia"/>
-        </w:rPr>
-      </w:pPr>
       <w:r>
         <w:tab/>
       </w:r>
@@ -10266,11 +9781,6 @@
       </w:r>
     </w:p>
     <w:p>
-      <w:pPr>
-        <w:rPr>
-          <w:rFonts w:hint="eastAsia"/>
-        </w:rPr>
-      </w:pPr>
       <w:r>
         <w:rPr>
           <w:rFonts w:hint="eastAsia"/>
@@ -10278,13 +9788,7 @@
         <w:t>&lt;/script&gt;</w:t>
       </w:r>
     </w:p>
-    <w:p>
-      <w:pPr>
-        <w:rPr>
-          <w:rFonts w:hint="eastAsia"/>
-        </w:rPr>
-      </w:pPr>
-    </w:p>
+    <w:p/>
     <w:p>
       <w:pPr>
         <w:pStyle w:val="5"/>
@@ -10293,13 +9797,7 @@
         <w:rPr>
           <w:rFonts w:hint="eastAsia"/>
         </w:rPr>
-        <w:t>7</w:t>
-      </w:r>
-      <w:r>
-        <w:rPr>
-          <w:rFonts w:hint="eastAsia"/>
-        </w:rPr>
-        <w:t xml:space="preserve">.2 </w:t>
+        <w:t xml:space="preserve">7.2 </w:t>
       </w:r>
       <w:r>
         <w:rPr>
@@ -10762,13 +10260,7 @@
         <w:rPr>
           <w:rFonts w:hint="eastAsia"/>
         </w:rPr>
-        <w:t>7</w:t>
-      </w:r>
-      <w:r>
-        <w:rPr>
-          <w:rFonts w:hint="eastAsia"/>
-        </w:rPr>
-        <w:t xml:space="preserve">.3 </w:t>
+        <w:t xml:space="preserve">7.3 </w:t>
       </w:r>
       <w:r>
         <w:rPr>
@@ -11003,11 +10495,6 @@
             <w:tcW w:w="3686" w:type="dxa"/>
           </w:tcPr>
           <w:p>
-            <w:pPr>
-              <w:rPr>
-                <w:rFonts w:hint="eastAsia"/>
-              </w:rPr>
-            </w:pPr>
             <w:r>
               <w:rPr>
                 <w:rFonts w:hint="eastAsia"/>
@@ -11021,11 +10508,6 @@
             <w:tcW w:w="3614" w:type="dxa"/>
           </w:tcPr>
           <w:p>
-            <w:pPr>
-              <w:rPr>
-                <w:rFonts w:hint="eastAsia"/>
-              </w:rPr>
-            </w:pPr>
             <w:proofErr w:type="spellStart"/>
             <w:r>
               <w:rPr>
@@ -11052,11 +10534,6 @@
             <w:tcW w:w="1242" w:type="dxa"/>
           </w:tcPr>
           <w:p>
-            <w:pPr>
-              <w:rPr>
-                <w:rFonts w:hint="eastAsia"/>
-              </w:rPr>
-            </w:pPr>
             <w:r>
               <w:rPr>
                 <w:rFonts w:hint="eastAsia"/>
@@ -11070,11 +10547,6 @@
             <w:tcW w:w="3686" w:type="dxa"/>
           </w:tcPr>
           <w:p>
-            <w:pPr>
-              <w:rPr>
-                <w:rFonts w:hint="eastAsia"/>
-              </w:rPr>
-            </w:pPr>
             <w:r>
               <w:rPr>
                 <w:rFonts w:hint="eastAsia"/>
@@ -11088,11 +10560,6 @@
             <w:tcW w:w="3614" w:type="dxa"/>
           </w:tcPr>
           <w:p>
-            <w:pPr>
-              <w:rPr>
-                <w:rFonts w:hint="eastAsia"/>
-              </w:rPr>
-            </w:pPr>
             <w:proofErr w:type="spellStart"/>
             <w:r>
               <w:rPr>
@@ -11119,11 +10586,6 @@
             <w:tcW w:w="1242" w:type="dxa"/>
           </w:tcPr>
           <w:p>
-            <w:pPr>
-              <w:rPr>
-                <w:rFonts w:hint="eastAsia"/>
-              </w:rPr>
-            </w:pPr>
             <w:r>
               <w:rPr>
                 <w:rFonts w:hint="eastAsia"/>
@@ -11139,9 +10601,6 @@
           <w:p>
             <w:pPr>
               <w:jc w:val="left"/>
-              <w:rPr>
-                <w:rFonts w:hint="eastAsia"/>
-              </w:rPr>
             </w:pPr>
           </w:p>
         </w:tc>
@@ -11150,11 +10609,6 @@
             <w:tcW w:w="3614" w:type="dxa"/>
           </w:tcPr>
           <w:p>
-            <w:pPr>
-              <w:rPr>
-                <w:rFonts w:hint="eastAsia"/>
-              </w:rPr>
-            </w:pPr>
             <w:proofErr w:type="spellStart"/>
             <w:r>
               <w:rPr>
@@ -11187,11 +10641,6 @@
             <w:tcW w:w="1242" w:type="dxa"/>
           </w:tcPr>
           <w:p>
-            <w:pPr>
-              <w:rPr>
-                <w:rFonts w:hint="eastAsia"/>
-              </w:rPr>
-            </w:pPr>
             <w:proofErr w:type="spellStart"/>
             <w:r>
               <w:rPr>
@@ -11209,9 +10658,6 @@
           <w:p>
             <w:pPr>
               <w:jc w:val="left"/>
-              <w:rPr>
-                <w:rFonts w:hint="eastAsia"/>
-              </w:rPr>
             </w:pPr>
             <w:r>
               <w:rPr>
@@ -11226,11 +10672,6 @@
             <w:tcW w:w="3614" w:type="dxa"/>
           </w:tcPr>
           <w:p>
-            <w:pPr>
-              <w:rPr>
-                <w:rFonts w:hint="eastAsia"/>
-              </w:rPr>
-            </w:pPr>
             <w:proofErr w:type="spellStart"/>
             <w:r>
               <w:rPr>
@@ -11257,13 +10698,7 @@
         <w:rPr>
           <w:rFonts w:hint="eastAsia"/>
         </w:rPr>
-        <w:t>7</w:t>
-      </w:r>
-      <w:r>
-        <w:rPr>
-          <w:rFonts w:hint="eastAsia"/>
-        </w:rPr>
-        <w:t xml:space="preserve">.4 </w:t>
+        <w:t xml:space="preserve">7.4 </w:t>
       </w:r>
       <w:r>
         <w:rPr>
@@ -11314,13 +10749,7 @@
         </w:tc>
       </w:tr>
     </w:tbl>
-    <w:p>
-      <w:pPr>
-        <w:rPr>
-          <w:rFonts w:hint="eastAsia"/>
-        </w:rPr>
-      </w:pPr>
-    </w:p>
+    <w:p/>
     <w:p>
       <w:pPr>
         <w:pStyle w:val="3"/>
@@ -11336,23 +10765,7 @@
           <w:sz w:val="28"/>
           <w:szCs w:val="28"/>
         </w:rPr>
-        <w:t>8</w:t>
-      </w:r>
-      <w:r>
-        <w:rPr>
-          <w:rFonts w:hint="eastAsia"/>
-          <w:sz w:val="28"/>
-          <w:szCs w:val="28"/>
-        </w:rPr>
-        <w:t xml:space="preserve"> </w:t>
-      </w:r>
-      <w:r>
-        <w:rPr>
-          <w:rFonts w:hint="eastAsia"/>
-          <w:sz w:val="28"/>
-          <w:szCs w:val="28"/>
-        </w:rPr>
-        <w:t>form</w:t>
+        <w:t>8 form</w:t>
       </w:r>
     </w:p>
     <w:p>
@@ -11363,13 +10776,7 @@
         <w:rPr>
           <w:rFonts w:hint="eastAsia"/>
         </w:rPr>
-        <w:t>8</w:t>
-      </w:r>
-      <w:r>
-        <w:rPr>
-          <w:rFonts w:hint="eastAsia"/>
-        </w:rPr>
-        <w:t xml:space="preserve">.1 </w:t>
+        <w:t xml:space="preserve">8.1 </w:t>
       </w:r>
       <w:r>
         <w:rPr>
@@ -11379,11 +10786,6 @@
       </w:r>
     </w:p>
     <w:p>
-      <w:pPr>
-        <w:rPr>
-          <w:rFonts w:hint="eastAsia"/>
-        </w:rPr>
-      </w:pPr>
       <w:r>
         <w:rPr>
           <w:rFonts w:hint="eastAsia"/>
@@ -11406,11 +10808,6 @@
       </w:r>
     </w:p>
     <w:p>
-      <w:pPr>
-        <w:rPr>
-          <w:rFonts w:hint="eastAsia"/>
-        </w:rPr>
-      </w:pPr>
       <w:r>
         <w:rPr>
           <w:rFonts w:hint="eastAsia"/>
@@ -11439,11 +10836,6 @@
       </w:r>
     </w:p>
     <w:p>
-      <w:pPr>
-        <w:rPr>
-          <w:rFonts w:hint="eastAsia"/>
-        </w:rPr>
-      </w:pPr>
       <w:r>
         <w:rPr>
           <w:rFonts w:hint="eastAsia"/>
@@ -11455,11 +10847,6 @@
       </w:r>
     </w:p>
     <w:p>
-      <w:pPr>
-        <w:rPr>
-          <w:rFonts w:hint="eastAsia"/>
-        </w:rPr>
-      </w:pPr>
       <w:r>
         <w:rPr>
           <w:rFonts w:hint="eastAsia"/>
@@ -11475,13 +10862,7 @@
         <w:rPr>
           <w:rFonts w:hint="eastAsia"/>
         </w:rPr>
-        <w:t>8</w:t>
-      </w:r>
-      <w:r>
-        <w:rPr>
-          <w:rFonts w:hint="eastAsia"/>
-        </w:rPr>
-        <w:t xml:space="preserve">.2 </w:t>
+        <w:t xml:space="preserve">8.2 </w:t>
       </w:r>
       <w:r>
         <w:rPr>
@@ -11958,13 +11339,7 @@
         <w:rPr>
           <w:rFonts w:hint="eastAsia"/>
         </w:rPr>
-        <w:t>8</w:t>
-      </w:r>
-      <w:r>
-        <w:rPr>
-          <w:rFonts w:hint="eastAsia"/>
-        </w:rPr>
-        <w:t xml:space="preserve">.3 </w:t>
+        <w:t xml:space="preserve">8.3 </w:t>
       </w:r>
       <w:r>
         <w:rPr>
@@ -12038,13 +11413,7 @@
           <w:rFonts w:hint="eastAsia"/>
         </w:rPr>
         <w:lastRenderedPageBreak/>
-        <w:t>8</w:t>
-      </w:r>
-      <w:r>
-        <w:rPr>
-          <w:rFonts w:hint="eastAsia"/>
-        </w:rPr>
-        <w:t xml:space="preserve">.4 </w:t>
+        <w:t xml:space="preserve">8.4 </w:t>
       </w:r>
       <w:r>
         <w:rPr>
@@ -12098,18 +11467,11 @@
     <w:p>
       <w:pPr>
         <w:rPr>
-          <w:rFonts w:hint="eastAsia"/>
           <w:b/>
         </w:rPr>
       </w:pPr>
     </w:p>
-    <w:p>
-      <w:pPr>
-        <w:rPr>
-          <w:rFonts w:hint="eastAsia"/>
-        </w:rPr>
-      </w:pPr>
-    </w:p>
+    <w:p/>
     <w:p/>
     <w:sectPr>
       <w:pgSz w:w="11906" w:h="16838"/>
@@ -12519,7 +11881,6 @@
     <w:uiPriority w:val="59"/>
     <w:rsid w:val="00A45FB5"/>
     <w:tblPr>
-      <w:tblInd w:w="0" w:type="dxa"/>
       <w:tblBorders>
         <w:top w:val="single" w:sz="4" w:space="0" w:color="auto"/>
         <w:left w:val="single" w:sz="4" w:space="0" w:color="auto"/>
@@ -12528,12 +11889,6 @@
         <w:insideH w:val="single" w:sz="4" w:space="0" w:color="auto"/>
         <w:insideV w:val="single" w:sz="4" w:space="0" w:color="auto"/>
       </w:tblBorders>
-      <w:tblCellMar>
-        <w:top w:w="0" w:type="dxa"/>
-        <w:left w:w="108" w:type="dxa"/>
-        <w:bottom w:w="0" w:type="dxa"/>
-        <w:right w:w="108" w:type="dxa"/>
-      </w:tblCellMar>
     </w:tblPr>
   </w:style>
   <w:style w:type="character" w:customStyle="1" w:styleId="5Char">
@@ -12977,7 +12332,6 @@
     <w:uiPriority w:val="59"/>
     <w:rsid w:val="00A45FB5"/>
     <w:tblPr>
-      <w:tblInd w:w="0" w:type="dxa"/>
       <w:tblBorders>
         <w:top w:val="single" w:sz="4" w:space="0" w:color="auto"/>
         <w:left w:val="single" w:sz="4" w:space="0" w:color="auto"/>
@@ -12986,12 +12340,6 @@
         <w:insideH w:val="single" w:sz="4" w:space="0" w:color="auto"/>
         <w:insideV w:val="single" w:sz="4" w:space="0" w:color="auto"/>
       </w:tblBorders>
-      <w:tblCellMar>
-        <w:top w:w="0" w:type="dxa"/>
-        <w:left w:w="108" w:type="dxa"/>
-        <w:bottom w:w="0" w:type="dxa"/>
-        <w:right w:w="108" w:type="dxa"/>
-      </w:tblCellMar>
     </w:tblPr>
   </w:style>
   <w:style w:type="character" w:customStyle="1" w:styleId="5Char">
@@ -13365,7 +12713,7 @@
 </file>
 
 <file path=customXml/itemProps1.xml><?xml version="1.0" encoding="utf-8"?>
-<ds:datastoreItem xmlns:ds="http://schemas.openxmlformats.org/officeDocument/2006/customXml" ds:itemID="{9A9E0AEE-788E-4EA7-8A8F-1F141D66A934}">
+<ds:datastoreItem xmlns:ds="http://schemas.openxmlformats.org/officeDocument/2006/customXml" ds:itemID="{4A6915DF-27EF-4D3A-997B-DC83D701F8A6}">
   <ds:schemaRefs>
     <ds:schemaRef ds:uri="http://schemas.openxmlformats.org/officeDocument/2006/bibliography"/>
   </ds:schemaRefs>

</xml_diff>